<commit_message>
upload em 5 slides
</commit_message>
<xml_diff>
--- a/assets/2019/GPR_Assignment.docx
+++ b/assets/2019/GPR_Assignment.docx
@@ -29,6 +29,7 @@
       <w:pPr>
         <w:jc w:val="center"/>
       </w:pPr>
+      <w:proofErr w:type="gramStart"/>
       <w:r>
         <w:rPr>
           <w:rFonts w:hint="eastAsia"/>
@@ -36,7 +37,11 @@
         <w:t>N</w:t>
       </w:r>
       <w:r>
-        <w:t>ame:________________    ID:________________</w:t>
+        <w:t>ame:_</w:t>
+      </w:r>
+      <w:proofErr w:type="gramEnd"/>
+      <w:r>
+        <w:t>_______________    ID:________________</w:t>
       </w:r>
     </w:p>
     <w:p>
@@ -333,7 +338,72 @@
         <w:t>Estimate the EM wave length on the data image, then infer the operating frequency of GPR system used in this survey.</w:t>
       </w:r>
     </w:p>
-    <w:p/>
+    <w:p>
+      <w:r>
+        <w:rPr>
+          <w:rFonts w:hint="eastAsia"/>
+        </w:rPr>
+        <w:lastRenderedPageBreak/>
+        <w:t>Hint</w:t>
+      </w:r>
+      <w:r>
+        <w:rPr>
+          <w:rFonts w:hint="eastAsia"/>
+        </w:rPr>
+        <w:t>:</w:t>
+      </w:r>
+      <w:r>
+        <w:t xml:space="preserve"> </w:t>
+      </w:r>
+    </w:p>
+    <w:p>
+      <w:pPr>
+        <w:rPr>
+          <w:rFonts w:hint="eastAsia"/>
+        </w:rPr>
+      </w:pPr>
+      <w:r>
+        <w:drawing>
+          <wp:inline distT="0" distB="0" distL="0" distR="0" wp14:anchorId="7BFA8B3B" wp14:editId="41915167">
+            <wp:extent cx="1281793" cy="555653"/>
+            <wp:effectExtent l="0" t="0" r="1270" b="3175"/>
+            <wp:docPr id="1" name="Picture 1"/>
+            <wp:cNvGraphicFramePr>
+              <a:graphicFrameLocks xmlns:a="http://schemas.openxmlformats.org/drawingml/2006/main" noChangeAspect="1"/>
+            </wp:cNvGraphicFramePr>
+            <a:graphic xmlns:a="http://schemas.openxmlformats.org/drawingml/2006/main">
+              <a:graphicData uri="http://schemas.openxmlformats.org/drawingml/2006/picture">
+                <pic:pic xmlns:pic="http://schemas.openxmlformats.org/drawingml/2006/picture">
+                  <pic:nvPicPr>
+                    <pic:cNvPr id="1" name=""/>
+                    <pic:cNvPicPr/>
+                  </pic:nvPicPr>
+                  <pic:blipFill>
+                    <a:blip r:embed="rId9"/>
+                    <a:stretch>
+                      <a:fillRect/>
+                    </a:stretch>
+                  </pic:blipFill>
+                  <pic:spPr>
+                    <a:xfrm>
+                      <a:off x="0" y="0"/>
+                      <a:ext cx="1348470" cy="584557"/>
+                    </a:xfrm>
+                    <a:prstGeom prst="rect">
+                      <a:avLst/>
+                    </a:prstGeom>
+                  </pic:spPr>
+                </pic:pic>
+              </a:graphicData>
+            </a:graphic>
+          </wp:inline>
+        </w:drawing>
+      </w:r>
+    </w:p>
+    <w:p>
+      <w:bookmarkStart w:id="0" w:name="_GoBack"/>
+      <w:bookmarkEnd w:id="0"/>
+    </w:p>
     <w:p/>
     <w:p/>
     <w:p>
@@ -528,8 +598,6 @@
       <w:r>
         <w:t xml:space="preserve"> in the field data radargram</w:t>
       </w:r>
-      <w:bookmarkStart w:id="0" w:name="_GoBack"/>
-      <w:bookmarkEnd w:id="0"/>
       <w:r>
         <w:t xml:space="preserve">. Can the tanks be considered point reflectors? Explain why or why not. </w:t>
       </w:r>
@@ -548,6 +616,7 @@
         <w:rPr>
           <w:b/>
         </w:rPr>
+        <w:lastRenderedPageBreak/>
         <w:t>5. Discussion.</w:t>
       </w:r>
       <w:r>
@@ -568,7 +637,7 @@
     </w:p>
     <w:p/>
     <w:sectPr>
-      <w:footerReference w:type="default" r:id="rId9"/>
+      <w:footerReference w:type="default" r:id="rId10"/>
       <w:pgSz w:w="11906" w:h="16838"/>
       <w:pgMar w:top="1440" w:right="1800" w:bottom="1440" w:left="1800" w:header="851" w:footer="992" w:gutter="0"/>
       <w:cols w:space="425"/>
@@ -648,7 +717,7 @@
     </w:rPrDefault>
     <w:pPrDefault/>
   </w:docDefaults>
-  <w:latentStyles w:defLockedState="0" w:defUIPriority="99" w:defSemiHidden="0" w:defUnhideWhenUsed="0" w:defQFormat="0" w:count="376">
+  <w:latentStyles w:defLockedState="0" w:defUIPriority="99" w:defSemiHidden="0" w:defUnhideWhenUsed="0" w:defQFormat="0" w:count="375">
     <w:lsdException w:name="Normal" w:uiPriority="0" w:qFormat="1"/>
     <w:lsdException w:name="heading 1" w:uiPriority="9" w:qFormat="1"/>
     <w:lsdException w:name="heading 2" w:semiHidden="1" w:uiPriority="9" w:unhideWhenUsed="1" w:qFormat="1"/>
@@ -754,6 +823,7 @@
     <w:lsdException w:name="HTML Sample" w:semiHidden="1" w:unhideWhenUsed="1"/>
     <w:lsdException w:name="HTML Typewriter" w:semiHidden="1" w:unhideWhenUsed="1"/>
     <w:lsdException w:name="HTML Variable" w:semiHidden="1" w:unhideWhenUsed="1"/>
+    <w:lsdException w:name="Normal Table" w:semiHidden="1" w:unhideWhenUsed="1"/>
     <w:lsdException w:name="annotation subject" w:semiHidden="1" w:unhideWhenUsed="1"/>
     <w:lsdException w:name="No List" w:semiHidden="1" w:unhideWhenUsed="1"/>
     <w:lsdException w:name="Outline List 1" w:semiHidden="1" w:unhideWhenUsed="1"/>
@@ -800,8 +870,10 @@
     <w:lsdException w:name="Table Subtle 2" w:semiHidden="1" w:unhideWhenUsed="1"/>
     <w:lsdException w:name="Table Web 1" w:semiHidden="1" w:unhideWhenUsed="1"/>
     <w:lsdException w:name="Table Web 2" w:semiHidden="1" w:unhideWhenUsed="1"/>
+    <w:lsdException w:name="Table Web 3" w:semiHidden="1" w:unhideWhenUsed="1"/>
     <w:lsdException w:name="Balloon Text" w:semiHidden="1" w:unhideWhenUsed="1"/>
     <w:lsdException w:name="Table Grid" w:uiPriority="39"/>
+    <w:lsdException w:name="Table Theme" w:semiHidden="1" w:unhideWhenUsed="1"/>
     <w:lsdException w:name="Placeholder Text" w:semiHidden="1"/>
     <w:lsdException w:name="No Spacing" w:uiPriority="1" w:qFormat="1"/>
     <w:lsdException w:name="Light Shading" w:uiPriority="60"/>
@@ -1021,7 +1093,6 @@
     <w:lsdException w:name="Smart Hyperlink" w:semiHidden="1" w:unhideWhenUsed="1"/>
     <w:lsdException w:name="Hashtag" w:semiHidden="1" w:unhideWhenUsed="1"/>
     <w:lsdException w:name="Unresolved Mention" w:semiHidden="1" w:unhideWhenUsed="1"/>
-    <w:lsdException w:name="Smart Link" w:semiHidden="1" w:unhideWhenUsed="1"/>
   </w:latentStyles>
   <w:style w:type="paragraph" w:default="1" w:styleId="Normal">
     <w:name w:val="Normal"/>

</xml_diff>